<commit_message>
the spread of organic farming in US added
</commit_message>
<xml_diff>
--- a/report/MarketAnalysis.docx
+++ b/report/MarketAnalysis.docx
@@ -56,27 +56,215 @@
     </w:p>
     <w:p>
       <w:pPr>
-        <w:rPr>
-          <w:b/>
-        </w:rPr>
-      </w:pPr>
-    </w:p>
-    <w:p>
-      <w:pPr>
-        <w:rPr>
-          <w:b/>
-        </w:rPr>
-      </w:pPr>
-      <w:r>
-        <w:rPr>
-          <w:b/>
-        </w:rPr>
-        <w:t>Source:</w:t>
-      </w:r>
-    </w:p>
-    <w:p>
+        <w:spacing w:line="360" w:lineRule="auto"/>
+      </w:pPr>
+      <w:r>
+        <w:t>The development of farmer market is enormous. Before the year of 2000, there only less than 3000 farmer market in US, and after more than 10 years, there were more than 7000 registers in USDA national database. It means the current annual growth rate is about 10% (USDA Agricultural Marketing Service, 2013)</w:t>
+      </w:r>
+    </w:p>
+    <w:p>
+      <w:pPr>
+        <w:rPr>
+          <w:b/>
+        </w:rPr>
+      </w:pPr>
+      <w:r>
+        <w:rPr>
+          <w:b/>
+          <w:noProof/>
+        </w:rPr>
+        <w:drawing>
+          <wp:inline distT="0" distB="0" distL="0" distR="0">
+            <wp:extent cx="4300841" cy="3182282"/>
+            <wp:effectExtent l="0" t="0" r="5080" b="0"/>
+            <wp:docPr id="1" name="Picture 1"/>
+            <wp:cNvGraphicFramePr>
+              <a:graphicFrameLocks xmlns:a="http://schemas.openxmlformats.org/drawingml/2006/main" noChangeAspect="1"/>
+            </wp:cNvGraphicFramePr>
+            <a:graphic xmlns:a="http://schemas.openxmlformats.org/drawingml/2006/main">
+              <a:graphicData uri="http://schemas.openxmlformats.org/drawingml/2006/picture">
+                <pic:pic xmlns:pic="http://schemas.openxmlformats.org/drawingml/2006/picture">
+                  <pic:nvPicPr>
+                    <pic:cNvPr id="0" name="Picture 1"/>
+                    <pic:cNvPicPr>
+                      <a:picLocks noChangeAspect="1" noChangeArrowheads="1"/>
+                    </pic:cNvPicPr>
+                  </pic:nvPicPr>
+                  <pic:blipFill>
+                    <a:blip r:embed="rId4">
+                      <a:extLst>
+                        <a:ext uri="{28A0092B-C50C-407E-A947-70E740481C1C}">
+                          <a14:useLocalDpi xmlns:a14="http://schemas.microsoft.com/office/drawing/2010/main" val="0"/>
+                        </a:ext>
+                      </a:extLst>
+                    </a:blip>
+                    <a:srcRect/>
+                    <a:stretch>
+                      <a:fillRect/>
+                    </a:stretch>
+                  </pic:blipFill>
+                  <pic:spPr bwMode="auto">
+                    <a:xfrm>
+                      <a:off x="0" y="0"/>
+                      <a:ext cx="4321592" cy="3197636"/>
+                    </a:xfrm>
+                    <a:prstGeom prst="rect">
+                      <a:avLst/>
+                    </a:prstGeom>
+                    <a:noFill/>
+                    <a:ln>
+                      <a:noFill/>
+                    </a:ln>
+                  </pic:spPr>
+                </pic:pic>
+              </a:graphicData>
+            </a:graphic>
+          </wp:inline>
+        </w:drawing>
+      </w:r>
+    </w:p>
+    <w:p>
+      <w:pPr>
+        <w:rPr>
+          <w:b/>
+        </w:rPr>
+      </w:pPr>
+    </w:p>
+    <w:p>
+      <w:r>
+        <w:t>The spread of organic food market</w:t>
+      </w:r>
+      <w:r>
+        <w:t xml:space="preserve"> in US</w:t>
+      </w:r>
+      <w:r>
+        <w:t xml:space="preserve"> can be seen in</w:t>
+      </w:r>
+      <w:r>
+        <w:t xml:space="preserve"> map below</w:t>
+      </w:r>
       <w:bookmarkStart w:id="0" w:name="_GoBack"/>
       <w:bookmarkEnd w:id="0"/>
+      <w:r>
+        <w:t xml:space="preserve">: </w:t>
+      </w:r>
+    </w:p>
+    <w:p>
+      <w:pPr>
+        <w:rPr>
+          <w:b/>
+        </w:rPr>
+      </w:pPr>
+    </w:p>
+    <w:p>
+      <w:r>
+        <w:rPr>
+          <w:noProof/>
+        </w:rPr>
+        <w:lastRenderedPageBreak/>
+        <w:drawing>
+          <wp:inline distT="0" distB="0" distL="0" distR="0">
+            <wp:extent cx="4584065" cy="3004185"/>
+            <wp:effectExtent l="0" t="0" r="6985" b="5715"/>
+            <wp:docPr id="2" name="Picture 2"/>
+            <wp:cNvGraphicFramePr>
+              <a:graphicFrameLocks xmlns:a="http://schemas.openxmlformats.org/drawingml/2006/main" noChangeAspect="1"/>
+            </wp:cNvGraphicFramePr>
+            <a:graphic xmlns:a="http://schemas.openxmlformats.org/drawingml/2006/main">
+              <a:graphicData uri="http://schemas.openxmlformats.org/drawingml/2006/picture">
+                <pic:pic xmlns:pic="http://schemas.openxmlformats.org/drawingml/2006/picture">
+                  <pic:nvPicPr>
+                    <pic:cNvPr id="0" name="Picture 2"/>
+                    <pic:cNvPicPr>
+                      <a:picLocks noChangeAspect="1" noChangeArrowheads="1"/>
+                    </pic:cNvPicPr>
+                  </pic:nvPicPr>
+                  <pic:blipFill>
+                    <a:blip r:embed="rId5">
+                      <a:extLst>
+                        <a:ext uri="{28A0092B-C50C-407E-A947-70E740481C1C}">
+                          <a14:useLocalDpi xmlns:a14="http://schemas.microsoft.com/office/drawing/2010/main" val="0"/>
+                        </a:ext>
+                      </a:extLst>
+                    </a:blip>
+                    <a:srcRect/>
+                    <a:stretch>
+                      <a:fillRect/>
+                    </a:stretch>
+                  </pic:blipFill>
+                  <pic:spPr bwMode="auto">
+                    <a:xfrm>
+                      <a:off x="0" y="0"/>
+                      <a:ext cx="4584065" cy="3004185"/>
+                    </a:xfrm>
+                    <a:prstGeom prst="rect">
+                      <a:avLst/>
+                    </a:prstGeom>
+                    <a:noFill/>
+                    <a:ln>
+                      <a:noFill/>
+                    </a:ln>
+                  </pic:spPr>
+                </pic:pic>
+              </a:graphicData>
+            </a:graphic>
+          </wp:inline>
+        </w:drawing>
+      </w:r>
+    </w:p>
+    <w:p>
+      <w:r>
+        <w:t>M</w:t>
+      </w:r>
+      <w:r>
+        <w:t>ap of local organic food markets in US</w:t>
+      </w:r>
+      <w:r>
+        <w:t xml:space="preserve">. </w:t>
+      </w:r>
+      <w:r>
+        <w:t>Source: CSA Database, www.localharvest.org</w:t>
+      </w:r>
+    </w:p>
+    <w:p>
+      <w:pPr>
+        <w:rPr>
+          <w:b/>
+        </w:rPr>
+      </w:pPr>
+    </w:p>
+    <w:p>
+      <w:pPr>
+        <w:rPr>
+          <w:b/>
+        </w:rPr>
+      </w:pPr>
+    </w:p>
+    <w:p>
+      <w:pPr>
+        <w:rPr>
+          <w:b/>
+        </w:rPr>
+      </w:pPr>
+      <w:r>
+        <w:rPr>
+          <w:b/>
+        </w:rPr>
+        <w:t>Bibliography</w:t>
+      </w:r>
+      <w:r>
+        <w:rPr>
+          <w:b/>
+        </w:rPr>
+        <w:t>:</w:t>
+      </w:r>
+    </w:p>
+    <w:p>
+      <w:pPr>
+        <w:rPr>
+          <w:bCs/>
+        </w:rPr>
+      </w:pPr>
       <w:proofErr w:type="spellStart"/>
       <w:r>
         <w:rPr>
@@ -91,34 +279,64 @@
           <w:sz w:val="23"/>
           <w:szCs w:val="23"/>
         </w:rPr>
-        <w:t>,</w:t>
-      </w:r>
-      <w:r>
-        <w:rPr>
-          <w:sz w:val="23"/>
-          <w:szCs w:val="23"/>
-        </w:rPr>
-        <w:t xml:space="preserve"> Liu</w:t>
-      </w:r>
-      <w:r>
-        <w:rPr>
-          <w:sz w:val="23"/>
-          <w:szCs w:val="23"/>
-        </w:rPr>
-        <w:t>. 2013.</w:t>
-      </w:r>
-      <w:r>
-        <w:rPr>
-          <w:sz w:val="23"/>
-          <w:szCs w:val="23"/>
-        </w:rPr>
-        <w:t xml:space="preserve"> </w:t>
+        <w:t xml:space="preserve">, Liu. 2013. </w:t>
       </w:r>
       <w:r>
         <w:rPr>
           <w:bCs/>
         </w:rPr>
         <w:t>The Global Food Price Crisis and China-World Rice Market Integration: A Spatial-Temporal Rational Expectations Equilibrium Model</w:t>
+      </w:r>
+    </w:p>
+    <w:p>
+      <w:pPr>
+        <w:rPr>
+          <w:bCs/>
+        </w:rPr>
+      </w:pPr>
+    </w:p>
+    <w:p>
+      <w:proofErr w:type="spellStart"/>
+      <w:r>
+        <w:rPr>
+          <w:bCs/>
+        </w:rPr>
+        <w:t>Schrank</w:t>
+      </w:r>
+      <w:proofErr w:type="spellEnd"/>
+      <w:r>
+        <w:rPr>
+          <w:bCs/>
+        </w:rPr>
+        <w:t xml:space="preserve">, Zachary. 2013. An Inverted Market: Niche Market Dynamic of </w:t>
+      </w:r>
+      <w:proofErr w:type="gramStart"/>
+      <w:r>
+        <w:rPr>
+          <w:bCs/>
+        </w:rPr>
+        <w:t>The</w:t>
+      </w:r>
+      <w:proofErr w:type="gramEnd"/>
+      <w:r>
+        <w:rPr>
+          <w:bCs/>
+        </w:rPr>
+        <w:t xml:space="preserve"> Local Organic Food Movement. Dissertation </w:t>
+      </w:r>
+      <w:proofErr w:type="gramStart"/>
+      <w:r>
+        <w:rPr>
+          <w:bCs/>
+        </w:rPr>
+        <w:t>The</w:t>
+      </w:r>
+      <w:proofErr w:type="gramEnd"/>
+      <w:r>
+        <w:rPr>
+          <w:bCs/>
+        </w:rPr>
+        <w:t xml:space="preserve"> University of Arizona.</w:t>
       </w:r>
     </w:p>
     <w:sectPr>

</xml_diff>

<commit_message>
organic food definition revised
</commit_message>
<xml_diff>
--- a/report/MarketAnalysis.docx
+++ b/report/MarketAnalysis.docx
@@ -143,8 +143,6 @@
       <w:r>
         <w:t xml:space="preserve"> map below</w:t>
       </w:r>
-      <w:bookmarkStart w:id="0" w:name="_GoBack"/>
-      <w:bookmarkEnd w:id="0"/>
       <w:r>
         <w:t xml:space="preserve">: </w:t>
       </w:r>
@@ -214,13 +212,7 @@
     </w:p>
     <w:p>
       <w:r>
-        <w:t>M</w:t>
-      </w:r>
-      <w:r>
-        <w:t>ap of local organic food markets in US</w:t>
-      </w:r>
-      <w:r>
-        <w:t xml:space="preserve">. </w:t>
+        <w:t xml:space="preserve">Map of local organic food markets in US. </w:t>
       </w:r>
       <w:r>
         <w:t>Source: CSA Database, www.localharvest.org</w:t>
@@ -239,6 +231,75 @@
           <w:b/>
         </w:rPr>
       </w:pPr>
+      <w:r>
+        <w:rPr>
+          <w:b/>
+        </w:rPr>
+        <w:t>Market sales</w:t>
+      </w:r>
+    </w:p>
+    <w:p>
+      <w:pPr>
+        <w:rPr>
+          <w:b/>
+        </w:rPr>
+      </w:pPr>
+      <w:r>
+        <w:rPr>
+          <w:b/>
+          <w:noProof/>
+        </w:rPr>
+        <w:drawing>
+          <wp:inline distT="0" distB="0" distL="0" distR="0">
+            <wp:extent cx="4859922" cy="2838203"/>
+            <wp:effectExtent l="0" t="0" r="0" b="635"/>
+            <wp:docPr id="3" name="Picture 3"/>
+            <wp:cNvGraphicFramePr>
+              <a:graphicFrameLocks xmlns:a="http://schemas.openxmlformats.org/drawingml/2006/main" noChangeAspect="1"/>
+            </wp:cNvGraphicFramePr>
+            <a:graphic xmlns:a="http://schemas.openxmlformats.org/drawingml/2006/main">
+              <a:graphicData uri="http://schemas.openxmlformats.org/drawingml/2006/picture">
+                <pic:pic xmlns:pic="http://schemas.openxmlformats.org/drawingml/2006/picture">
+                  <pic:nvPicPr>
+                    <pic:cNvPr id="0" name="Picture 1"/>
+                    <pic:cNvPicPr>
+                      <a:picLocks noChangeAspect="1" noChangeArrowheads="1"/>
+                    </pic:cNvPicPr>
+                  </pic:nvPicPr>
+                  <pic:blipFill>
+                    <a:blip r:embed="rId6">
+                      <a:extLst>
+                        <a:ext uri="{28A0092B-C50C-407E-A947-70E740481C1C}">
+                          <a14:useLocalDpi xmlns:a14="http://schemas.microsoft.com/office/drawing/2010/main" val="0"/>
+                        </a:ext>
+                      </a:extLst>
+                    </a:blip>
+                    <a:srcRect/>
+                    <a:stretch>
+                      <a:fillRect/>
+                    </a:stretch>
+                  </pic:blipFill>
+                  <pic:spPr bwMode="auto">
+                    <a:xfrm>
+                      <a:off x="0" y="0"/>
+                      <a:ext cx="4864157" cy="2840676"/>
+                    </a:xfrm>
+                    <a:prstGeom prst="rect">
+                      <a:avLst/>
+                    </a:prstGeom>
+                    <a:noFill/>
+                    <a:ln>
+                      <a:noFill/>
+                    </a:ln>
+                  </pic:spPr>
+                </pic:pic>
+              </a:graphicData>
+            </a:graphic>
+          </wp:inline>
+        </w:drawing>
+      </w:r>
+      <w:bookmarkStart w:id="0" w:name="_GoBack"/>
+      <w:bookmarkEnd w:id="0"/>
     </w:p>
     <w:p>
       <w:pPr>
@@ -301,6 +362,7 @@
         <w:rPr>
           <w:bCs/>
         </w:rPr>
+        <w:lastRenderedPageBreak/>
         <w:t>Schrank</w:t>
       </w:r>
       <w:proofErr w:type="spellEnd"/>

</xml_diff>